<commit_message>
v1.2 Modified CD name and Query in LLD
LH_ARCH_CATEGORIES_010
</commit_message>
<xml_diff>
--- a/LH_ARCHITECTURE/LH_ARCH_CATEGORIES.docx
+++ b/LH_ARCHITECTURE/LH_ARCH_CATEGORIES.docx
@@ -75,10 +75,10 @@
           <w:u w:val="single"/>
         </w:rPr>
         <w:drawing>
-          <wp:inline distT="0" distB="0" distL="0" distR="0" wp14:anchorId="74F1BCEF" wp14:editId="46829D38">
-            <wp:extent cx="4639322" cy="3219899"/>
+          <wp:inline distT="0" distB="0" distL="0" distR="0" wp14:anchorId="74E6AF78" wp14:editId="46FBBE45">
+            <wp:extent cx="3115733" cy="2172557"/>
             <wp:effectExtent l="0" t="0" r="8890" b="0"/>
-            <wp:docPr id="1356503671" name="Picture 1" descr="A blue box with black text&#10;&#10;AI-generated content may be incorrect."/>
+            <wp:docPr id="648959051" name="Picture 1" descr="A blue box with black text&#10;&#10;AI-generated content may be incorrect."/>
             <wp:cNvGraphicFramePr>
               <a:graphicFrameLocks xmlns:a="http://schemas.openxmlformats.org/drawingml/2006/main" noChangeAspect="1"/>
             </wp:cNvGraphicFramePr>
@@ -86,7 +86,7 @@
               <a:graphicData uri="http://schemas.openxmlformats.org/drawingml/2006/picture">
                 <pic:pic xmlns:pic="http://schemas.openxmlformats.org/drawingml/2006/picture">
                   <pic:nvPicPr>
-                    <pic:cNvPr id="1356503671" name="Picture 1" descr="A blue box with black text&#10;&#10;AI-generated content may be incorrect."/>
+                    <pic:cNvPr id="648959051" name="Picture 1" descr="A blue box with black text&#10;&#10;AI-generated content may be incorrect."/>
                     <pic:cNvPicPr/>
                   </pic:nvPicPr>
                   <pic:blipFill>
@@ -98,7 +98,7 @@
                   <pic:spPr>
                     <a:xfrm>
                       <a:off x="0" y="0"/>
-                      <a:ext cx="4639322" cy="3219899"/>
+                      <a:ext cx="3133107" cy="2184672"/>
                     </a:xfrm>
                     <a:prstGeom prst="rect">
                       <a:avLst/>
@@ -159,36 +159,44 @@
           <w:bCs/>
           <w:u w:val="single"/>
         </w:rPr>
-        <w:t>CATEGORIES</w:t>
-      </w:r>
-      <w:r>
-        <w:rPr>
-          <w:b/>
-          <w:bCs/>
-          <w:u w:val="single"/>
-        </w:rPr>
-        <w:t xml:space="preserve"> </w:t>
-      </w:r>
-      <w:r>
-        <w:rPr>
-          <w:b/>
-          <w:bCs/>
-          <w:u w:val="single"/>
-        </w:rPr>
-        <w:t>-LLD</w:t>
-      </w:r>
-      <w:r>
-        <w:rPr>
-          <w:b/>
-          <w:bCs/>
-          <w:noProof/>
+        <w:t xml:space="preserve">CATEGORIES </w:t>
+      </w:r>
+      <w:r>
+        <w:rPr>
+          <w:b/>
+          <w:bCs/>
+          <w:u w:val="single"/>
+        </w:rPr>
+        <w:t>-LL</w:t>
+      </w:r>
+      <w:r>
+        <w:rPr>
+          <w:b/>
+          <w:bCs/>
+          <w:u w:val="single"/>
+        </w:rPr>
+        <w:t>D</w:t>
+      </w:r>
+    </w:p>
+    <w:p>
+      <w:pPr>
+        <w:rPr>
+          <w:b/>
+          <w:bCs/>
+          <w:u w:val="single"/>
+        </w:rPr>
+      </w:pPr>
+      <w:r>
+        <w:rPr>
+          <w:b/>
+          <w:bCs/>
           <w:u w:val="single"/>
         </w:rPr>
         <w:drawing>
-          <wp:inline distT="0" distB="0" distL="0" distR="0" wp14:anchorId="10371371" wp14:editId="57F67C07">
-            <wp:extent cx="3096491" cy="3236805"/>
-            <wp:effectExtent l="0" t="0" r="8890" b="1905"/>
-            <wp:docPr id="393867055" name="Picture 1" descr="A diagram of a flowchart&#10;&#10;AI-generated content may be incorrect."/>
+          <wp:inline distT="0" distB="0" distL="0" distR="0" wp14:anchorId="537BCDEE" wp14:editId="24338530">
+            <wp:extent cx="2954867" cy="4248620"/>
+            <wp:effectExtent l="0" t="0" r="0" b="0"/>
+            <wp:docPr id="1379075011" name="Picture 1"/>
             <wp:cNvGraphicFramePr>
               <a:graphicFrameLocks xmlns:a="http://schemas.openxmlformats.org/drawingml/2006/main" noChangeAspect="1"/>
             </wp:cNvGraphicFramePr>
@@ -196,36 +204,23 @@
               <a:graphicData uri="http://schemas.openxmlformats.org/drawingml/2006/picture">
                 <pic:pic xmlns:pic="http://schemas.openxmlformats.org/drawingml/2006/picture">
                   <pic:nvPicPr>
-                    <pic:cNvPr id="393867055" name="Picture 1" descr="A diagram of a flowchart&#10;&#10;AI-generated content may be incorrect."/>
-                    <pic:cNvPicPr>
-                      <a:picLocks noChangeAspect="1" noChangeArrowheads="1"/>
-                    </pic:cNvPicPr>
+                    <pic:cNvPr id="1379075011" name="Picture 1"/>
+                    <pic:cNvPicPr/>
                   </pic:nvPicPr>
                   <pic:blipFill>
-                    <a:blip r:embed="rId5">
-                      <a:extLst>
-                        <a:ext uri="{28A0092B-C50C-407E-A947-70E740481C1C}">
-                          <a14:useLocalDpi xmlns:a14="http://schemas.microsoft.com/office/drawing/2010/main" val="0"/>
-                        </a:ext>
-                      </a:extLst>
-                    </a:blip>
-                    <a:srcRect/>
+                    <a:blip r:embed="rId5"/>
                     <a:stretch>
                       <a:fillRect/>
                     </a:stretch>
                   </pic:blipFill>
-                  <pic:spPr bwMode="auto">
+                  <pic:spPr>
                     <a:xfrm>
                       <a:off x="0" y="0"/>
-                      <a:ext cx="3100234" cy="3240718"/>
+                      <a:ext cx="2979624" cy="4284217"/>
                     </a:xfrm>
                     <a:prstGeom prst="rect">
                       <a:avLst/>
                     </a:prstGeom>
-                    <a:noFill/>
-                    <a:ln>
-                      <a:noFill/>
-                    </a:ln>
                   </pic:spPr>
                 </pic:pic>
               </a:graphicData>
@@ -291,15 +286,7 @@
           <w:bCs/>
           <w:u w:val="single"/>
         </w:rPr>
-        <w:t>CATEGORIES</w:t>
-      </w:r>
-      <w:r>
-        <w:rPr>
-          <w:b/>
-          <w:bCs/>
-          <w:u w:val="single"/>
-        </w:rPr>
-        <w:t xml:space="preserve"> </w:t>
+        <w:t xml:space="preserve">CATEGORIES </w:t>
       </w:r>
       <w:r>
         <w:rPr>
@@ -322,6 +309,7 @@
         <w:rPr>
           <w:b/>
           <w:bCs/>
+          <w:noProof/>
           <w:u w:val="single"/>
         </w:rPr>
         <w:drawing>

</xml_diff>

<commit_message>
v1.1 updated HLD and LLD and CD
</commit_message>
<xml_diff>
--- a/LH_ARCHITECTURE/LH_ARCH_CATEGORIES.docx
+++ b/LH_ARCHITECTURE/LH_ARCH_CATEGORIES.docx
@@ -75,10 +75,10 @@
           <w:u w:val="single"/>
         </w:rPr>
         <w:drawing>
-          <wp:inline distT="0" distB="0" distL="0" distR="0" wp14:anchorId="74E6AF78" wp14:editId="46FBBE45">
-            <wp:extent cx="3115733" cy="2172557"/>
-            <wp:effectExtent l="0" t="0" r="8890" b="0"/>
-            <wp:docPr id="648959051" name="Picture 1" descr="A blue box with black text&#10;&#10;AI-generated content may be incorrect."/>
+          <wp:inline distT="0" distB="0" distL="0" distR="0" wp14:anchorId="1DD6C267" wp14:editId="5D458C97">
+            <wp:extent cx="4534533" cy="3210373"/>
+            <wp:effectExtent l="0" t="0" r="0" b="9525"/>
+            <wp:docPr id="1472280719" name="Picture 1" descr="A blue box with black text&#10;&#10;AI-generated content may be incorrect."/>
             <wp:cNvGraphicFramePr>
               <a:graphicFrameLocks xmlns:a="http://schemas.openxmlformats.org/drawingml/2006/main" noChangeAspect="1"/>
             </wp:cNvGraphicFramePr>
@@ -86,7 +86,7 @@
               <a:graphicData uri="http://schemas.openxmlformats.org/drawingml/2006/picture">
                 <pic:pic xmlns:pic="http://schemas.openxmlformats.org/drawingml/2006/picture">
                   <pic:nvPicPr>
-                    <pic:cNvPr id="648959051" name="Picture 1" descr="A blue box with black text&#10;&#10;AI-generated content may be incorrect."/>
+                    <pic:cNvPr id="1472280719" name="Picture 1" descr="A blue box with black text&#10;&#10;AI-generated content may be incorrect."/>
                     <pic:cNvPicPr/>
                   </pic:nvPicPr>
                   <pic:blipFill>
@@ -98,7 +98,7 @@
                   <pic:spPr>
                     <a:xfrm>
                       <a:off x="0" y="0"/>
-                      <a:ext cx="3133107" cy="2184672"/>
+                      <a:ext cx="4534533" cy="3210373"/>
                     </a:xfrm>
                     <a:prstGeom prst="rect">
                       <a:avLst/>
@@ -190,12 +190,22 @@
         <w:rPr>
           <w:b/>
           <w:bCs/>
-          <w:u w:val="single"/>
-        </w:rPr>
+          <w:noProof/>
+          <w:u w:val="single"/>
+        </w:rPr>
+        <w:lastRenderedPageBreak/>
         <w:drawing>
-          <wp:inline distT="0" distB="0" distL="0" distR="0" wp14:anchorId="537BCDEE" wp14:editId="24338530">
+          <wp:anchor distT="0" distB="0" distL="114300" distR="114300" simplePos="0" relativeHeight="251658240" behindDoc="0" locked="0" layoutInCell="1" allowOverlap="1" wp14:anchorId="537BCDEE" wp14:editId="56057026">
+            <wp:simplePos x="914400" y="914400"/>
+            <wp:positionH relativeFrom="column">
+              <wp:align>left</wp:align>
+            </wp:positionH>
+            <wp:positionV relativeFrom="paragraph">
+              <wp:align>top</wp:align>
+            </wp:positionV>
             <wp:extent cx="2954867" cy="4248620"/>
             <wp:effectExtent l="0" t="0" r="0" b="0"/>
+            <wp:wrapSquare wrapText="bothSides"/>
             <wp:docPr id="1379075011" name="Picture 1"/>
             <wp:cNvGraphicFramePr>
               <a:graphicFrameLocks xmlns:a="http://schemas.openxmlformats.org/drawingml/2006/main" noChangeAspect="1"/>
@@ -208,7 +218,13 @@
                     <pic:cNvPicPr/>
                   </pic:nvPicPr>
                   <pic:blipFill>
-                    <a:blip r:embed="rId5"/>
+                    <a:blip r:embed="rId5">
+                      <a:extLst>
+                        <a:ext uri="{28A0092B-C50C-407E-A947-70E740481C1C}">
+                          <a14:useLocalDpi xmlns:a14="http://schemas.microsoft.com/office/drawing/2010/main" val="0"/>
+                        </a:ext>
+                      </a:extLst>
+                    </a:blip>
                     <a:stretch>
                       <a:fillRect/>
                     </a:stretch>
@@ -216,7 +232,58 @@
                   <pic:spPr>
                     <a:xfrm>
                       <a:off x="0" y="0"/>
-                      <a:ext cx="2979624" cy="4284217"/>
+                      <a:ext cx="2954867" cy="4248620"/>
+                    </a:xfrm>
+                    <a:prstGeom prst="rect">
+                      <a:avLst/>
+                    </a:prstGeom>
+                  </pic:spPr>
+                </pic:pic>
+              </a:graphicData>
+            </a:graphic>
+          </wp:anchor>
+        </w:drawing>
+      </w:r>
+      <w:r>
+        <w:rPr>
+          <w:b/>
+          <w:bCs/>
+          <w:u w:val="single"/>
+        </w:rPr>
+        <w:br w:type="textWrapping" w:clear="all"/>
+      </w:r>
+      <w:r>
+        <w:rPr>
+          <w:b/>
+          <w:bCs/>
+          <w:u w:val="single"/>
+        </w:rPr>
+        <w:lastRenderedPageBreak/>
+        <w:drawing>
+          <wp:inline distT="0" distB="0" distL="0" distR="0" wp14:anchorId="374CA375" wp14:editId="102D84F1">
+            <wp:extent cx="3562847" cy="4887007"/>
+            <wp:effectExtent l="0" t="0" r="0" b="8890"/>
+            <wp:docPr id="821804898" name="Picture 1" descr="A diagram of a work flow&#10;&#10;AI-generated content may be incorrect."/>
+            <wp:cNvGraphicFramePr>
+              <a:graphicFrameLocks xmlns:a="http://schemas.openxmlformats.org/drawingml/2006/main" noChangeAspect="1"/>
+            </wp:cNvGraphicFramePr>
+            <a:graphic xmlns:a="http://schemas.openxmlformats.org/drawingml/2006/main">
+              <a:graphicData uri="http://schemas.openxmlformats.org/drawingml/2006/picture">
+                <pic:pic xmlns:pic="http://schemas.openxmlformats.org/drawingml/2006/picture">
+                  <pic:nvPicPr>
+                    <pic:cNvPr id="821804898" name="Picture 1" descr="A diagram of a work flow&#10;&#10;AI-generated content may be incorrect."/>
+                    <pic:cNvPicPr/>
+                  </pic:nvPicPr>
+                  <pic:blipFill>
+                    <a:blip r:embed="rId6"/>
+                    <a:stretch>
+                      <a:fillRect/>
+                    </a:stretch>
+                  </pic:blipFill>
+                  <pic:spPr>
+                    <a:xfrm>
+                      <a:off x="0" y="0"/>
+                      <a:ext cx="3562847" cy="4887007"/>
                     </a:xfrm>
                     <a:prstGeom prst="rect">
                       <a:avLst/>
@@ -312,6 +379,7 @@
           <w:noProof/>
           <w:u w:val="single"/>
         </w:rPr>
+        <w:lastRenderedPageBreak/>
         <w:drawing>
           <wp:inline distT="0" distB="0" distL="0" distR="0" wp14:anchorId="6803FDFD" wp14:editId="1098C704">
             <wp:extent cx="5943600" cy="2426970"/>
@@ -328,7 +396,7 @@
                     <pic:cNvPicPr/>
                   </pic:nvPicPr>
                   <pic:blipFill>
-                    <a:blip r:embed="rId6"/>
+                    <a:blip r:embed="rId7"/>
                     <a:stretch>
                       <a:fillRect/>
                     </a:stretch>

</xml_diff>